<commit_message>
Added docs for v0
</commit_message>
<xml_diff>
--- a/docs/UseCase/CustomerService_UseCases.docx
+++ b/docs/UseCase/CustomerService_UseCases.docx
@@ -10,7 +10,6 @@
           <w:bCs/>
           <w:sz w:val="28"/>
           <w:szCs w:val="28"/>
-          <w:lang w:val="en-US"/>
         </w:rPr>
       </w:pPr>
       <w:r>
@@ -20,7 +19,6 @@
           <w:bCs/>
           <w:sz w:val="28"/>
           <w:szCs w:val="28"/>
-          <w:lang w:val="en-US"/>
         </w:rPr>
         <w:t>Use cases for module Customer</w:t>
       </w:r>
@@ -31,7 +29,6 @@
           <w:bCs/>
           <w:sz w:val="28"/>
           <w:szCs w:val="28"/>
-          <w:lang w:val="en-US"/>
         </w:rPr>
         <w:t xml:space="preserve"> Service</w:t>
       </w:r>
@@ -42,7 +39,6 @@
           <w:bCs/>
           <w:sz w:val="28"/>
           <w:szCs w:val="28"/>
-          <w:lang w:val="en-US"/>
         </w:rPr>
         <w:t>:</w:t>
       </w:r>
@@ -51,20 +47,17 @@
       <w:pPr>
         <w:rPr>
           <w:rFonts w:cstheme="minorHAnsi"/>
-          <w:lang w:val="en-US"/>
-        </w:rPr>
-      </w:pPr>
-      <w:r>
-        <w:rPr>
-          <w:rFonts w:cstheme="minorHAnsi"/>
-          <w:lang w:val="en-US"/>
+        </w:rPr>
+      </w:pPr>
+      <w:r>
+        <w:rPr>
+          <w:rFonts w:cstheme="minorHAnsi"/>
         </w:rPr>
         <w:t>Adding a new item to the basket</w:t>
       </w:r>
       <w:r>
         <w:rPr>
           <w:rFonts w:cstheme="minorHAnsi"/>
-          <w:lang w:val="en-US"/>
         </w:rPr>
         <w:t>:</w:t>
       </w:r>
@@ -78,20 +71,17 @@
         </w:numPr>
         <w:rPr>
           <w:rFonts w:cstheme="minorHAnsi"/>
-          <w:lang w:val="en-US"/>
-        </w:rPr>
-      </w:pPr>
-      <w:r>
-        <w:rPr>
-          <w:rFonts w:cstheme="minorHAnsi"/>
-          <w:lang w:val="en-US"/>
+        </w:rPr>
+      </w:pPr>
+      <w:r>
+        <w:rPr>
+          <w:rFonts w:cstheme="minorHAnsi"/>
         </w:rPr>
         <w:t>Actors:</w:t>
       </w:r>
       <w:r>
         <w:rPr>
           <w:rFonts w:cstheme="minorHAnsi"/>
-          <w:lang w:val="en-US"/>
         </w:rPr>
         <w:t xml:space="preserve"> User</w:t>
       </w:r>
@@ -105,20 +95,17 @@
         </w:numPr>
         <w:rPr>
           <w:rFonts w:cstheme="minorHAnsi"/>
-          <w:lang w:val="en-US"/>
-        </w:rPr>
-      </w:pPr>
-      <w:r>
-        <w:rPr>
-          <w:rFonts w:cstheme="minorHAnsi"/>
-          <w:lang w:val="en-US"/>
+        </w:rPr>
+      </w:pPr>
+      <w:r>
+        <w:rPr>
+          <w:rFonts w:cstheme="minorHAnsi"/>
         </w:rPr>
         <w:t>Pre-conditions:</w:t>
       </w:r>
       <w:r>
         <w:rPr>
           <w:rFonts w:cstheme="minorHAnsi"/>
-          <w:lang w:val="en-US"/>
         </w:rPr>
         <w:t xml:space="preserve"> none</w:t>
       </w:r>
@@ -132,20 +119,17 @@
         </w:numPr>
         <w:rPr>
           <w:rFonts w:cstheme="minorHAnsi"/>
-          <w:lang w:val="en-US"/>
-        </w:rPr>
-      </w:pPr>
-      <w:r>
-        <w:rPr>
-          <w:rFonts w:cstheme="minorHAnsi"/>
-          <w:lang w:val="en-US"/>
+        </w:rPr>
+      </w:pPr>
+      <w:r>
+        <w:rPr>
+          <w:rFonts w:cstheme="minorHAnsi"/>
         </w:rPr>
         <w:t>Parameters:</w:t>
       </w:r>
       <w:r>
         <w:rPr>
           <w:rFonts w:cstheme="minorHAnsi"/>
-          <w:lang w:val="en-US"/>
         </w:rPr>
         <w:t xml:space="preserve"> item ID number, shop ID number</w:t>
       </w:r>
@@ -159,13 +143,11 @@
         </w:numPr>
         <w:rPr>
           <w:rFonts w:cstheme="minorHAnsi"/>
-          <w:lang w:val="en-US"/>
-        </w:rPr>
-      </w:pPr>
-      <w:r>
-        <w:rPr>
-          <w:rFonts w:cstheme="minorHAnsi"/>
-          <w:lang w:val="en-US"/>
+        </w:rPr>
+      </w:pPr>
+      <w:r>
+        <w:rPr>
+          <w:rFonts w:cstheme="minorHAnsi"/>
         </w:rPr>
         <w:t>Actions:</w:t>
       </w:r>
@@ -179,13 +161,11 @@
         </w:numPr>
         <w:rPr>
           <w:rFonts w:cstheme="minorHAnsi"/>
-          <w:lang w:val="en-US"/>
-        </w:rPr>
-      </w:pPr>
-      <w:r>
-        <w:rPr>
-          <w:rFonts w:cstheme="minorHAnsi"/>
-          <w:lang w:val="en-US"/>
+        </w:rPr>
+      </w:pPr>
+      <w:r>
+        <w:rPr>
+          <w:rFonts w:cstheme="minorHAnsi"/>
         </w:rPr>
         <w:t>User: Choose an item from the shop list</w:t>
       </w:r>
@@ -199,13 +179,11 @@
         </w:numPr>
         <w:rPr>
           <w:rFonts w:cstheme="minorHAnsi"/>
-          <w:lang w:val="en-US"/>
-        </w:rPr>
-      </w:pPr>
-      <w:r>
-        <w:rPr>
-          <w:rFonts w:cstheme="minorHAnsi"/>
-          <w:lang w:val="en-US"/>
+        </w:rPr>
+      </w:pPr>
+      <w:r>
+        <w:rPr>
+          <w:rFonts w:cstheme="minorHAnsi"/>
         </w:rPr>
         <w:t>System: Add the item’s ID into the corresponding shop basket</w:t>
       </w:r>
@@ -219,20 +197,17 @@
         </w:numPr>
         <w:rPr>
           <w:rFonts w:cstheme="minorHAnsi"/>
-          <w:lang w:val="en-US"/>
-        </w:rPr>
-      </w:pPr>
-      <w:r>
-        <w:rPr>
-          <w:rFonts w:cstheme="minorHAnsi"/>
-          <w:lang w:val="en-US"/>
+        </w:rPr>
+      </w:pPr>
+      <w:r>
+        <w:rPr>
+          <w:rFonts w:cstheme="minorHAnsi"/>
         </w:rPr>
         <w:t xml:space="preserve">Post conditions: an item with given ID is added to the shop’s basket that belongs to the </w:t>
       </w:r>
       <w:r>
         <w:rPr>
           <w:rFonts w:cstheme="minorHAnsi"/>
-          <w:lang w:val="en-US"/>
         </w:rPr>
         <w:t>User.</w:t>
       </w:r>
@@ -241,13 +216,11 @@
       <w:pPr>
         <w:rPr>
           <w:rFonts w:cstheme="minorHAnsi"/>
-          <w:lang w:val="en-US"/>
-        </w:rPr>
-      </w:pPr>
-      <w:r>
-        <w:rPr>
-          <w:rFonts w:cstheme="minorHAnsi"/>
-          <w:lang w:val="en-US"/>
+        </w:rPr>
+      </w:pPr>
+      <w:r>
+        <w:rPr>
+          <w:rFonts w:cstheme="minorHAnsi"/>
         </w:rPr>
         <w:t>Acceptance Tests:</w:t>
       </w:r>
@@ -271,13 +244,11 @@
             <w:pPr>
               <w:rPr>
                 <w:rFonts w:cstheme="minorHAnsi"/>
-                <w:lang w:val="en-US"/>
               </w:rPr>
             </w:pPr>
             <w:r>
               <w:rPr>
                 <w:rFonts w:cstheme="minorHAnsi"/>
-                <w:lang w:val="en-US"/>
               </w:rPr>
               <w:t>Positive</w:t>
             </w:r>
@@ -291,34 +262,29 @@
             <w:pPr>
               <w:rPr>
                 <w:rFonts w:cstheme="minorHAnsi"/>
-                <w:lang w:val="en-US"/>
               </w:rPr>
             </w:pPr>
             <w:r>
               <w:rPr>
                 <w:rFonts w:cstheme="minorHAnsi"/>
-                <w:lang w:val="en-US"/>
               </w:rPr>
               <w:t>T</w:t>
             </w:r>
             <w:r>
               <w:rPr>
                 <w:rFonts w:cstheme="minorHAnsi"/>
-                <w:lang w:val="en-US"/>
               </w:rPr>
               <w:t xml:space="preserve">ry to add an item from an existing shop into the shop basket of </w:t>
             </w:r>
             <w:r>
               <w:rPr>
                 <w:rFonts w:cstheme="minorHAnsi"/>
-                <w:lang w:val="en-US"/>
               </w:rPr>
               <w:t>the actor</w:t>
             </w:r>
             <w:r>
               <w:rPr>
                 <w:rFonts w:cstheme="minorHAnsi"/>
-                <w:lang w:val="en-US"/>
               </w:rPr>
               <w:t>.</w:t>
             </w:r>
@@ -334,13 +300,11 @@
             <w:pPr>
               <w:rPr>
                 <w:rFonts w:cstheme="minorHAnsi"/>
-                <w:lang w:val="en-US"/>
               </w:rPr>
             </w:pPr>
             <w:r>
               <w:rPr>
                 <w:rFonts w:cstheme="minorHAnsi"/>
-                <w:lang w:val="en-US"/>
               </w:rPr>
               <w:t>Negative</w:t>
             </w:r>
@@ -355,34 +319,29 @@
               <w:jc w:val="both"/>
               <w:rPr>
                 <w:rFonts w:cstheme="minorHAnsi"/>
-                <w:lang w:val="en-US"/>
               </w:rPr>
             </w:pPr>
             <w:r>
               <w:rPr>
                 <w:rFonts w:cstheme="minorHAnsi"/>
-                <w:lang w:val="en-US"/>
               </w:rPr>
               <w:t>T</w:t>
             </w:r>
             <w:r>
               <w:rPr>
                 <w:rFonts w:cstheme="minorHAnsi"/>
-                <w:lang w:val="en-US"/>
               </w:rPr>
               <w:t>ry to add an item from an existing shop into the shop basket of a</w:t>
             </w:r>
             <w:r>
               <w:rPr>
                 <w:rFonts w:cstheme="minorHAnsi"/>
-                <w:lang w:val="en-US"/>
               </w:rPr>
               <w:t>nother (not the actor)</w:t>
             </w:r>
             <w:r>
               <w:rPr>
                 <w:rFonts w:cstheme="minorHAnsi"/>
-                <w:lang w:val="en-US"/>
               </w:rPr>
               <w:t xml:space="preserve"> user.</w:t>
             </w:r>
@@ -398,13 +357,11 @@
             <w:pPr>
               <w:rPr>
                 <w:rFonts w:cstheme="minorHAnsi"/>
-                <w:lang w:val="en-US"/>
               </w:rPr>
             </w:pPr>
             <w:r>
               <w:rPr>
                 <w:rFonts w:cstheme="minorHAnsi"/>
-                <w:lang w:val="en-US"/>
               </w:rPr>
               <w:t>Alternative</w:t>
             </w:r>
@@ -418,13 +375,11 @@
             <w:pPr>
               <w:rPr>
                 <w:rFonts w:cstheme="minorHAnsi"/>
-                <w:lang w:val="en-US"/>
               </w:rPr>
             </w:pPr>
             <w:r>
               <w:rPr>
                 <w:rFonts w:cstheme="minorHAnsi"/>
-                <w:lang w:val="en-US"/>
               </w:rPr>
               <w:t>-</w:t>
             </w:r>
@@ -437,49 +392,42 @@
         <w:pStyle w:val="ListParagraph"/>
         <w:rPr>
           <w:rFonts w:cstheme="minorHAnsi"/>
-          <w:lang w:val="en-US"/>
-        </w:rPr>
-      </w:pPr>
-    </w:p>
-    <w:p>
-      <w:pPr>
-        <w:rPr>
-          <w:rFonts w:cstheme="minorHAnsi"/>
-          <w:lang w:val="en-US"/>
-        </w:rPr>
-      </w:pPr>
-      <w:r>
-        <w:rPr>
-          <w:rFonts w:cstheme="minorHAnsi"/>
-          <w:lang w:val="en-US"/>
+        </w:rPr>
+      </w:pPr>
+    </w:p>
+    <w:p>
+      <w:pPr>
+        <w:rPr>
+          <w:rFonts w:cstheme="minorHAnsi"/>
+        </w:rPr>
+      </w:pPr>
+      <w:r>
+        <w:rPr>
+          <w:rFonts w:cstheme="minorHAnsi"/>
         </w:rPr>
         <w:t>Removing an</w:t>
       </w:r>
       <w:r>
         <w:rPr>
           <w:rFonts w:cstheme="minorHAnsi"/>
-          <w:lang w:val="en-US"/>
         </w:rPr>
         <w:t xml:space="preserve"> item </w:t>
       </w:r>
       <w:r>
         <w:rPr>
           <w:rFonts w:cstheme="minorHAnsi"/>
-          <w:lang w:val="en-US"/>
         </w:rPr>
         <w:t>from</w:t>
       </w:r>
       <w:r>
         <w:rPr>
           <w:rFonts w:cstheme="minorHAnsi"/>
-          <w:lang w:val="en-US"/>
         </w:rPr>
         <w:t xml:space="preserve"> the basket</w:t>
       </w:r>
       <w:r>
         <w:rPr>
           <w:rFonts w:cstheme="minorHAnsi"/>
-          <w:lang w:val="en-US"/>
         </w:rPr>
         <w:t>:</w:t>
       </w:r>
@@ -493,13 +441,11 @@
         </w:numPr>
         <w:rPr>
           <w:rFonts w:cstheme="minorHAnsi"/>
-          <w:lang w:val="en-US"/>
-        </w:rPr>
-      </w:pPr>
-      <w:r>
-        <w:rPr>
-          <w:rFonts w:cstheme="minorHAnsi"/>
-          <w:lang w:val="en-US"/>
+        </w:rPr>
+      </w:pPr>
+      <w:r>
+        <w:rPr>
+          <w:rFonts w:cstheme="minorHAnsi"/>
         </w:rPr>
         <w:t>Actors: User</w:t>
       </w:r>
@@ -513,13 +459,11 @@
         </w:numPr>
         <w:rPr>
           <w:rFonts w:cstheme="minorHAnsi"/>
-          <w:lang w:val="en-US"/>
-        </w:rPr>
-      </w:pPr>
-      <w:r>
-        <w:rPr>
-          <w:rFonts w:cstheme="minorHAnsi"/>
-          <w:lang w:val="en-US"/>
+        </w:rPr>
+      </w:pPr>
+      <w:r>
+        <w:rPr>
+          <w:rFonts w:cstheme="minorHAnsi"/>
         </w:rPr>
         <w:t xml:space="preserve">Pre-conditions: has at least one non-empty shop basket </w:t>
       </w:r>
@@ -533,13 +477,11 @@
         </w:numPr>
         <w:rPr>
           <w:rFonts w:cstheme="minorHAnsi"/>
-          <w:lang w:val="en-US"/>
-        </w:rPr>
-      </w:pPr>
-      <w:r>
-        <w:rPr>
-          <w:rFonts w:cstheme="minorHAnsi"/>
-          <w:lang w:val="en-US"/>
+        </w:rPr>
+      </w:pPr>
+      <w:r>
+        <w:rPr>
+          <w:rFonts w:cstheme="minorHAnsi"/>
         </w:rPr>
         <w:t>Parameters: item ID number, shop ID number</w:t>
       </w:r>
@@ -553,13 +495,11 @@
         </w:numPr>
         <w:rPr>
           <w:rFonts w:cstheme="minorHAnsi"/>
-          <w:lang w:val="en-US"/>
-        </w:rPr>
-      </w:pPr>
-      <w:r>
-        <w:rPr>
-          <w:rFonts w:cstheme="minorHAnsi"/>
-          <w:lang w:val="en-US"/>
+        </w:rPr>
+      </w:pPr>
+      <w:r>
+        <w:rPr>
+          <w:rFonts w:cstheme="minorHAnsi"/>
         </w:rPr>
         <w:t>Actions:</w:t>
       </w:r>
@@ -573,13 +513,11 @@
         </w:numPr>
         <w:rPr>
           <w:rFonts w:cstheme="minorHAnsi"/>
-          <w:lang w:val="en-US"/>
-        </w:rPr>
-      </w:pPr>
-      <w:r>
-        <w:rPr>
-          <w:rFonts w:cstheme="minorHAnsi"/>
-          <w:lang w:val="en-US"/>
+        </w:rPr>
+      </w:pPr>
+      <w:r>
+        <w:rPr>
+          <w:rFonts w:cstheme="minorHAnsi"/>
         </w:rPr>
         <w:t>User: Choose an item from the shop basket</w:t>
       </w:r>
@@ -593,13 +531,11 @@
         </w:numPr>
         <w:rPr>
           <w:rFonts w:cstheme="minorHAnsi"/>
-          <w:lang w:val="en-US"/>
-        </w:rPr>
-      </w:pPr>
-      <w:r>
-        <w:rPr>
-          <w:rFonts w:cstheme="minorHAnsi"/>
-          <w:lang w:val="en-US"/>
+        </w:rPr>
+      </w:pPr>
+      <w:r>
+        <w:rPr>
+          <w:rFonts w:cstheme="minorHAnsi"/>
         </w:rPr>
         <w:t>System: Remove the item from the corresponding shop basket</w:t>
       </w:r>
@@ -613,13 +549,11 @@
         </w:numPr>
         <w:rPr>
           <w:rFonts w:cstheme="minorHAnsi"/>
-          <w:lang w:val="en-US"/>
-        </w:rPr>
-      </w:pPr>
-      <w:r>
-        <w:rPr>
-          <w:rFonts w:cstheme="minorHAnsi"/>
-          <w:lang w:val="en-US"/>
+        </w:rPr>
+      </w:pPr>
+      <w:r>
+        <w:rPr>
+          <w:rFonts w:cstheme="minorHAnsi"/>
         </w:rPr>
         <w:t>Post conditions: an item with given ID is removed from the shop’s basket that belongs to the User.</w:t>
       </w:r>
@@ -643,13 +577,11 @@
             <w:pPr>
               <w:rPr>
                 <w:rFonts w:cstheme="minorHAnsi"/>
-                <w:lang w:val="en-US"/>
               </w:rPr>
             </w:pPr>
             <w:r>
               <w:rPr>
                 <w:rFonts w:cstheme="minorHAnsi"/>
-                <w:lang w:val="en-US"/>
               </w:rPr>
               <w:t>Positive</w:t>
             </w:r>
@@ -663,48 +595,41 @@
             <w:pPr>
               <w:rPr>
                 <w:rFonts w:cstheme="minorHAnsi"/>
-                <w:lang w:val="en-US"/>
               </w:rPr>
             </w:pPr>
             <w:r>
               <w:rPr>
                 <w:rFonts w:cstheme="minorHAnsi"/>
-                <w:lang w:val="en-US"/>
               </w:rPr>
               <w:t>T</w:t>
             </w:r>
             <w:r>
               <w:rPr>
                 <w:rFonts w:cstheme="minorHAnsi"/>
-                <w:lang w:val="en-US"/>
               </w:rPr>
               <w:t xml:space="preserve">ry to </w:t>
             </w:r>
             <w:r>
               <w:rPr>
                 <w:rFonts w:cstheme="minorHAnsi"/>
-                <w:lang w:val="en-US"/>
               </w:rPr>
               <w:t>remove</w:t>
             </w:r>
             <w:r>
               <w:rPr>
                 <w:rFonts w:cstheme="minorHAnsi"/>
-                <w:lang w:val="en-US"/>
               </w:rPr>
               <w:t xml:space="preserve"> an item from</w:t>
             </w:r>
             <w:r>
               <w:rPr>
                 <w:rFonts w:cstheme="minorHAnsi"/>
-                <w:lang w:val="en-US"/>
               </w:rPr>
               <w:t xml:space="preserve"> </w:t>
             </w:r>
             <w:r>
               <w:rPr>
                 <w:rFonts w:cstheme="minorHAnsi"/>
-                <w:lang w:val="en-US"/>
               </w:rPr>
               <w:t>the actor’s basket</w:t>
             </w:r>
@@ -720,13 +645,11 @@
             <w:pPr>
               <w:rPr>
                 <w:rFonts w:cstheme="minorHAnsi"/>
-                <w:lang w:val="en-US"/>
               </w:rPr>
             </w:pPr>
             <w:r>
               <w:rPr>
                 <w:rFonts w:cstheme="minorHAnsi"/>
-                <w:lang w:val="en-US"/>
               </w:rPr>
               <w:t>Negative</w:t>
             </w:r>
@@ -741,62 +664,53 @@
               <w:jc w:val="both"/>
               <w:rPr>
                 <w:rFonts w:cstheme="minorHAnsi"/>
-                <w:lang w:val="en-US"/>
               </w:rPr>
             </w:pPr>
             <w:r>
               <w:rPr>
                 <w:rFonts w:cstheme="minorHAnsi"/>
-                <w:lang w:val="en-US"/>
               </w:rPr>
               <w:t>T</w:t>
             </w:r>
             <w:r>
               <w:rPr>
                 <w:rFonts w:cstheme="minorHAnsi"/>
-                <w:lang w:val="en-US"/>
               </w:rPr>
               <w:t xml:space="preserve">ry to </w:t>
             </w:r>
             <w:r>
               <w:rPr>
                 <w:rFonts w:cstheme="minorHAnsi"/>
-                <w:lang w:val="en-US"/>
               </w:rPr>
               <w:t>remove</w:t>
             </w:r>
             <w:r>
               <w:rPr>
                 <w:rFonts w:cstheme="minorHAnsi"/>
-                <w:lang w:val="en-US"/>
               </w:rPr>
               <w:t xml:space="preserve"> an item</w:t>
             </w:r>
             <w:r>
               <w:rPr>
                 <w:rFonts w:cstheme="minorHAnsi"/>
-                <w:lang w:val="en-US"/>
               </w:rPr>
               <w:t xml:space="preserve"> not</w:t>
             </w:r>
             <w:r>
               <w:rPr>
                 <w:rFonts w:cstheme="minorHAnsi"/>
-                <w:lang w:val="en-US"/>
               </w:rPr>
               <w:t xml:space="preserve"> </w:t>
             </w:r>
             <w:r>
               <w:rPr>
                 <w:rFonts w:cstheme="minorHAnsi"/>
-                <w:lang w:val="en-US"/>
               </w:rPr>
               <w:t xml:space="preserve">from </w:t>
             </w:r>
             <w:r>
               <w:rPr>
                 <w:rFonts w:cstheme="minorHAnsi"/>
-                <w:lang w:val="en-US"/>
               </w:rPr>
               <w:t>the actor’s basket</w:t>
             </w:r>
@@ -812,13 +726,11 @@
             <w:pPr>
               <w:rPr>
                 <w:rFonts w:cstheme="minorHAnsi"/>
-                <w:lang w:val="en-US"/>
               </w:rPr>
             </w:pPr>
             <w:r>
               <w:rPr>
                 <w:rFonts w:cstheme="minorHAnsi"/>
-                <w:lang w:val="en-US"/>
               </w:rPr>
               <w:t>Alternative (Negative)</w:t>
             </w:r>
@@ -832,13 +744,11 @@
             <w:pPr>
               <w:rPr>
                 <w:rFonts w:cstheme="minorHAnsi"/>
-                <w:lang w:val="en-US"/>
               </w:rPr>
             </w:pPr>
             <w:r>
               <w:rPr>
                 <w:rFonts w:cstheme="minorHAnsi"/>
-                <w:lang w:val="en-US"/>
               </w:rPr>
               <w:t>Try to remove an item that is not in the basket</w:t>
             </w:r>
@@ -850,7 +760,6 @@
       <w:pPr>
         <w:rPr>
           <w:rFonts w:cstheme="minorHAnsi"/>
-          <w:lang w:val="en-US"/>
         </w:rPr>
       </w:pPr>
     </w:p>
@@ -859,7 +768,6 @@
         <w:ind w:left="360"/>
         <w:rPr>
           <w:rFonts w:cstheme="minorHAnsi"/>
-          <w:lang w:val="en-US"/>
         </w:rPr>
       </w:pPr>
     </w:p>
@@ -868,28 +776,24 @@
         <w:ind w:left="360"/>
         <w:rPr>
           <w:rFonts w:cstheme="minorHAnsi"/>
-          <w:lang w:val="en-US"/>
-        </w:rPr>
-      </w:pPr>
-    </w:p>
-    <w:p>
-      <w:pPr>
-        <w:rPr>
-          <w:rFonts w:cstheme="minorHAnsi"/>
-          <w:lang w:val="en-US"/>
-        </w:rPr>
-      </w:pPr>
-      <w:r>
-        <w:rPr>
-          <w:rFonts w:cstheme="minorHAnsi"/>
-          <w:lang w:val="en-US"/>
+        </w:rPr>
+      </w:pPr>
+    </w:p>
+    <w:p>
+      <w:pPr>
+        <w:rPr>
+          <w:rFonts w:cstheme="minorHAnsi"/>
+        </w:rPr>
+      </w:pPr>
+      <w:r>
+        <w:rPr>
+          <w:rFonts w:cstheme="minorHAnsi"/>
         </w:rPr>
         <w:t>Deleting a customer account</w:t>
       </w:r>
       <w:r>
         <w:rPr>
           <w:rFonts w:cstheme="minorHAnsi"/>
-          <w:lang w:val="en-US"/>
         </w:rPr>
         <w:t>:</w:t>
       </w:r>
@@ -903,13 +807,11 @@
         </w:numPr>
         <w:rPr>
           <w:rFonts w:cstheme="minorHAnsi"/>
-          <w:lang w:val="en-US"/>
-        </w:rPr>
-      </w:pPr>
-      <w:r>
-        <w:rPr>
-          <w:rFonts w:cstheme="minorHAnsi"/>
-          <w:lang w:val="en-US"/>
+        </w:rPr>
+      </w:pPr>
+      <w:r>
+        <w:rPr>
+          <w:rFonts w:cstheme="minorHAnsi"/>
         </w:rPr>
         <w:t>Actors: User (for deleting own account), Admin User (for deleting other accounts)</w:t>
       </w:r>
@@ -923,13 +825,11 @@
         </w:numPr>
         <w:rPr>
           <w:rFonts w:cstheme="minorHAnsi"/>
-          <w:lang w:val="en-US"/>
-        </w:rPr>
-      </w:pPr>
-      <w:r>
-        <w:rPr>
-          <w:rFonts w:cstheme="minorHAnsi"/>
-          <w:lang w:val="en-US"/>
+        </w:rPr>
+      </w:pPr>
+      <w:r>
+        <w:rPr>
+          <w:rFonts w:cstheme="minorHAnsi"/>
         </w:rPr>
         <w:t>Pre-conditions: at least one user exists in the system (or two including the admin)</w:t>
       </w:r>
@@ -943,13 +843,11 @@
         </w:numPr>
         <w:rPr>
           <w:rFonts w:cstheme="minorHAnsi"/>
-          <w:lang w:val="en-US"/>
-        </w:rPr>
-      </w:pPr>
-      <w:r>
-        <w:rPr>
-          <w:rFonts w:cstheme="minorHAnsi"/>
-          <w:lang w:val="en-US"/>
+        </w:rPr>
+      </w:pPr>
+      <w:r>
+        <w:rPr>
+          <w:rFonts w:cstheme="minorHAnsi"/>
         </w:rPr>
         <w:t>Parameters: customer ID</w:t>
       </w:r>
@@ -963,13 +861,11 @@
         </w:numPr>
         <w:rPr>
           <w:rFonts w:cstheme="minorHAnsi"/>
-          <w:lang w:val="en-US"/>
-        </w:rPr>
-      </w:pPr>
-      <w:r>
-        <w:rPr>
-          <w:rFonts w:cstheme="minorHAnsi"/>
-          <w:lang w:val="en-US"/>
+        </w:rPr>
+      </w:pPr>
+      <w:r>
+        <w:rPr>
+          <w:rFonts w:cstheme="minorHAnsi"/>
         </w:rPr>
         <w:t>Actions:</w:t>
       </w:r>
@@ -983,13 +879,11 @@
         </w:numPr>
         <w:rPr>
           <w:rFonts w:cstheme="minorHAnsi"/>
-          <w:lang w:val="en-US"/>
-        </w:rPr>
-      </w:pPr>
-      <w:r>
-        <w:rPr>
-          <w:rFonts w:cstheme="minorHAnsi"/>
-          <w:lang w:val="en-US"/>
+        </w:rPr>
+      </w:pPr>
+      <w:r>
+        <w:rPr>
+          <w:rFonts w:cstheme="minorHAnsi"/>
         </w:rPr>
         <w:t>User: Ask the system to delete the account with the given customer ID</w:t>
       </w:r>
@@ -1003,20 +897,17 @@
         </w:numPr>
         <w:rPr>
           <w:rFonts w:cstheme="minorHAnsi"/>
-          <w:lang w:val="en-US"/>
-        </w:rPr>
-      </w:pPr>
-      <w:r>
-        <w:rPr>
-          <w:rFonts w:cstheme="minorHAnsi"/>
-          <w:lang w:val="en-US"/>
+        </w:rPr>
+      </w:pPr>
+      <w:r>
+        <w:rPr>
+          <w:rFonts w:cstheme="minorHAnsi"/>
         </w:rPr>
         <w:t xml:space="preserve">System: Remove </w:t>
       </w:r>
       <w:r>
         <w:rPr>
           <w:rFonts w:cstheme="minorHAnsi"/>
-          <w:lang w:val="en-US"/>
         </w:rPr>
         <w:t>the customer account from the system</w:t>
       </w:r>
@@ -1030,20 +921,17 @@
         </w:numPr>
         <w:rPr>
           <w:rFonts w:cstheme="minorHAnsi"/>
-          <w:lang w:val="en-US"/>
-        </w:rPr>
-      </w:pPr>
-      <w:r>
-        <w:rPr>
-          <w:rFonts w:cstheme="minorHAnsi"/>
-          <w:lang w:val="en-US"/>
+        </w:rPr>
+      </w:pPr>
+      <w:r>
+        <w:rPr>
+          <w:rFonts w:cstheme="minorHAnsi"/>
         </w:rPr>
         <w:t xml:space="preserve">Post conditions: </w:t>
       </w:r>
       <w:r>
         <w:rPr>
           <w:rFonts w:cstheme="minorHAnsi"/>
-          <w:lang w:val="en-US"/>
         </w:rPr>
         <w:t>the customer with given ID does not exist in the system.</w:t>
       </w:r>
@@ -1067,13 +955,11 @@
             <w:pPr>
               <w:rPr>
                 <w:rFonts w:cstheme="minorHAnsi"/>
-                <w:lang w:val="en-US"/>
               </w:rPr>
             </w:pPr>
             <w:r>
               <w:rPr>
                 <w:rFonts w:cstheme="minorHAnsi"/>
-                <w:lang w:val="en-US"/>
               </w:rPr>
               <w:lastRenderedPageBreak/>
               <w:t>Positive</w:t>
@@ -1088,55 +974,47 @@
             <w:pPr>
               <w:rPr>
                 <w:rFonts w:cstheme="minorHAnsi"/>
-                <w:lang w:val="en-US"/>
               </w:rPr>
             </w:pPr>
             <w:r>
               <w:rPr>
                 <w:rFonts w:cstheme="minorHAnsi"/>
-                <w:lang w:val="en-US"/>
               </w:rPr>
               <w:t>A</w:t>
             </w:r>
             <w:r>
               <w:rPr>
                 <w:rFonts w:cstheme="minorHAnsi"/>
-                <w:lang w:val="en-US"/>
               </w:rPr>
               <w:t>n</w:t>
             </w:r>
             <w:r>
               <w:rPr>
                 <w:rFonts w:cstheme="minorHAnsi"/>
-                <w:lang w:val="en-US"/>
               </w:rPr>
               <w:t xml:space="preserve"> Admin user (or regular user if</w:t>
             </w:r>
             <w:r>
               <w:rPr>
                 <w:rFonts w:cstheme="minorHAnsi"/>
-                <w:lang w:val="en-US"/>
               </w:rPr>
               <w:t xml:space="preserve"> </w:t>
             </w:r>
             <w:r>
               <w:rPr>
                 <w:rFonts w:cstheme="minorHAnsi"/>
-                <w:lang w:val="en-US"/>
               </w:rPr>
               <w:t>remov</w:t>
             </w:r>
             <w:r>
               <w:rPr>
                 <w:rFonts w:cstheme="minorHAnsi"/>
-                <w:lang w:val="en-US"/>
               </w:rPr>
               <w:t>ing</w:t>
             </w:r>
             <w:r>
               <w:rPr>
                 <w:rFonts w:cstheme="minorHAnsi"/>
-                <w:lang w:val="en-US"/>
               </w:rPr>
               <w:t xml:space="preserve"> own account) deletes the customer account</w:t>
             </w:r>
@@ -1152,13 +1030,11 @@
             <w:pPr>
               <w:rPr>
                 <w:rFonts w:cstheme="minorHAnsi"/>
-                <w:lang w:val="en-US"/>
               </w:rPr>
             </w:pPr>
             <w:r>
               <w:rPr>
                 <w:rFonts w:cstheme="minorHAnsi"/>
-                <w:lang w:val="en-US"/>
               </w:rPr>
               <w:t>Negative</w:t>
             </w:r>
@@ -1173,27 +1049,23 @@
               <w:jc w:val="both"/>
               <w:rPr>
                 <w:rFonts w:cstheme="minorHAnsi"/>
-                <w:lang w:val="en-US"/>
               </w:rPr>
             </w:pPr>
             <w:r>
               <w:rPr>
                 <w:rFonts w:cstheme="minorHAnsi"/>
-                <w:lang w:val="en-US"/>
               </w:rPr>
               <w:t>A user that is not an admin</w:t>
             </w:r>
             <w:r>
               <w:rPr>
                 <w:rFonts w:cstheme="minorHAnsi"/>
-                <w:lang w:val="en-US"/>
               </w:rPr>
               <w:t xml:space="preserve"> deletes someone else’s customer account</w:t>
             </w:r>
             <w:r>
               <w:rPr>
                 <w:rFonts w:cstheme="minorHAnsi"/>
-                <w:lang w:val="en-US"/>
               </w:rPr>
               <w:t xml:space="preserve"> (fails)</w:t>
             </w:r>
@@ -1209,13 +1081,11 @@
             <w:pPr>
               <w:rPr>
                 <w:rFonts w:cstheme="minorHAnsi"/>
-                <w:lang w:val="en-US"/>
               </w:rPr>
             </w:pPr>
             <w:r>
               <w:rPr>
                 <w:rFonts w:cstheme="minorHAnsi"/>
-                <w:lang w:val="en-US"/>
               </w:rPr>
               <w:t>Alternative</w:t>
             </w:r>
@@ -1229,13 +1099,11 @@
             <w:pPr>
               <w:rPr>
                 <w:rFonts w:cstheme="minorHAnsi"/>
-                <w:lang w:val="en-US"/>
               </w:rPr>
             </w:pPr>
             <w:r>
               <w:rPr>
                 <w:rFonts w:cstheme="minorHAnsi"/>
-                <w:lang w:val="en-US"/>
               </w:rPr>
               <w:t>-</w:t>
             </w:r>
@@ -1247,30 +1115,26 @@
       <w:pPr>
         <w:rPr>
           <w:rFonts w:cstheme="minorHAnsi"/>
-          <w:lang w:val="en-US"/>
-        </w:rPr>
-      </w:pPr>
-    </w:p>
-    <w:p>
-      <w:pPr>
-        <w:pStyle w:val="ListParagraph"/>
-        <w:rPr>
-          <w:rFonts w:cstheme="minorHAnsi"/>
-          <w:lang w:val="en-US"/>
-        </w:rPr>
-      </w:pPr>
-    </w:p>
-    <w:p>
-      <w:pPr>
-        <w:rPr>
-          <w:rFonts w:cstheme="minorHAnsi"/>
-          <w:lang w:val="en-US"/>
-        </w:rPr>
-      </w:pPr>
-      <w:r>
-        <w:rPr>
-          <w:rFonts w:cstheme="minorHAnsi"/>
-          <w:lang w:val="en-US"/>
+        </w:rPr>
+      </w:pPr>
+    </w:p>
+    <w:p>
+      <w:pPr>
+        <w:pStyle w:val="ListParagraph"/>
+        <w:rPr>
+          <w:rFonts w:cstheme="minorHAnsi"/>
+        </w:rPr>
+      </w:pPr>
+    </w:p>
+    <w:p>
+      <w:pPr>
+        <w:rPr>
+          <w:rFonts w:cstheme="minorHAnsi"/>
+        </w:rPr>
+      </w:pPr>
+      <w:r>
+        <w:rPr>
+          <w:rFonts w:cstheme="minorHAnsi"/>
         </w:rPr>
         <w:t>Updating the customer’s personal data in the system</w:t>
       </w:r>
@@ -1284,13 +1148,11 @@
         </w:numPr>
         <w:rPr>
           <w:rFonts w:cstheme="minorHAnsi"/>
-          <w:lang w:val="en-US"/>
-        </w:rPr>
-      </w:pPr>
-      <w:r>
-        <w:rPr>
-          <w:rFonts w:cstheme="minorHAnsi"/>
-          <w:lang w:val="en-US"/>
+        </w:rPr>
+      </w:pPr>
+      <w:r>
+        <w:rPr>
+          <w:rFonts w:cstheme="minorHAnsi"/>
         </w:rPr>
         <w:t>Actors: User (for updating own account), Admin User (for updating other accounts)</w:t>
       </w:r>
@@ -1304,13 +1166,11 @@
         </w:numPr>
         <w:rPr>
           <w:rFonts w:cstheme="minorHAnsi"/>
-          <w:lang w:val="en-US"/>
-        </w:rPr>
-      </w:pPr>
-      <w:r>
-        <w:rPr>
-          <w:rFonts w:cstheme="minorHAnsi"/>
-          <w:lang w:val="en-US"/>
+        </w:rPr>
+      </w:pPr>
+      <w:r>
+        <w:rPr>
+          <w:rFonts w:cstheme="minorHAnsi"/>
         </w:rPr>
         <w:t>Pre-conditions: at least one user exists in the system (or two including the admin)</w:t>
       </w:r>
@@ -1324,13 +1184,11 @@
         </w:numPr>
         <w:rPr>
           <w:rFonts w:cstheme="minorHAnsi"/>
-          <w:lang w:val="en-US"/>
-        </w:rPr>
-      </w:pPr>
-      <w:r>
-        <w:rPr>
-          <w:rFonts w:cstheme="minorHAnsi"/>
-          <w:lang w:val="en-US"/>
+        </w:rPr>
+      </w:pPr>
+      <w:r>
+        <w:rPr>
+          <w:rFonts w:cstheme="minorHAnsi"/>
         </w:rPr>
         <w:t>Parameters: customer ID, field name, new data</w:t>
       </w:r>
@@ -1344,13 +1202,11 @@
         </w:numPr>
         <w:rPr>
           <w:rFonts w:cstheme="minorHAnsi"/>
-          <w:lang w:val="en-US"/>
-        </w:rPr>
-      </w:pPr>
-      <w:r>
-        <w:rPr>
-          <w:rFonts w:cstheme="minorHAnsi"/>
-          <w:lang w:val="en-US"/>
+        </w:rPr>
+      </w:pPr>
+      <w:r>
+        <w:rPr>
+          <w:rFonts w:cstheme="minorHAnsi"/>
         </w:rPr>
         <w:t>Actions:</w:t>
       </w:r>
@@ -1364,13 +1220,11 @@
         </w:numPr>
         <w:rPr>
           <w:rFonts w:cstheme="minorHAnsi"/>
-          <w:lang w:val="en-US"/>
-        </w:rPr>
-      </w:pPr>
-      <w:r>
-        <w:rPr>
-          <w:rFonts w:cstheme="minorHAnsi"/>
-          <w:lang w:val="en-US"/>
+        </w:rPr>
+      </w:pPr>
+      <w:r>
+        <w:rPr>
+          <w:rFonts w:cstheme="minorHAnsi"/>
         </w:rPr>
         <w:t>User: Ask the system update a specific field in the account with the given customer ID by replacing the existing data with provided data</w:t>
       </w:r>
@@ -1384,13 +1238,11 @@
         </w:numPr>
         <w:rPr>
           <w:rFonts w:cstheme="minorHAnsi"/>
-          <w:lang w:val="en-US"/>
-        </w:rPr>
-      </w:pPr>
-      <w:r>
-        <w:rPr>
-          <w:rFonts w:cstheme="minorHAnsi"/>
-          <w:lang w:val="en-US"/>
+        </w:rPr>
+      </w:pPr>
+      <w:r>
+        <w:rPr>
+          <w:rFonts w:cstheme="minorHAnsi"/>
         </w:rPr>
         <w:t>System: Update the field in the customer’s account using the provided data</w:t>
       </w:r>
@@ -1404,13 +1256,11 @@
         </w:numPr>
         <w:rPr>
           <w:rFonts w:cstheme="minorHAnsi"/>
-          <w:lang w:val="en-US"/>
-        </w:rPr>
-      </w:pPr>
-      <w:r>
-        <w:rPr>
-          <w:rFonts w:cstheme="minorHAnsi"/>
-          <w:lang w:val="en-US"/>
+        </w:rPr>
+      </w:pPr>
+      <w:r>
+        <w:rPr>
+          <w:rFonts w:cstheme="minorHAnsi"/>
         </w:rPr>
         <w:t>Post conditions: the customer’s account is updated.</w:t>
       </w:r>
@@ -1434,13 +1284,11 @@
             <w:pPr>
               <w:rPr>
                 <w:rFonts w:cstheme="minorHAnsi"/>
-                <w:lang w:val="en-US"/>
               </w:rPr>
             </w:pPr>
             <w:r>
               <w:rPr>
                 <w:rFonts w:cstheme="minorHAnsi"/>
-                <w:lang w:val="en-US"/>
               </w:rPr>
               <w:t>Positive</w:t>
             </w:r>
@@ -1454,41 +1302,35 @@
             <w:pPr>
               <w:rPr>
                 <w:rFonts w:cstheme="minorHAnsi"/>
-                <w:lang w:val="en-US"/>
               </w:rPr>
             </w:pPr>
             <w:r>
               <w:rPr>
                 <w:rFonts w:cstheme="minorHAnsi"/>
-                <w:lang w:val="en-US"/>
               </w:rPr>
               <w:t>A</w:t>
             </w:r>
             <w:r>
               <w:rPr>
                 <w:rFonts w:cstheme="minorHAnsi"/>
-                <w:lang w:val="en-US"/>
               </w:rPr>
               <w:t xml:space="preserve">n </w:t>
             </w:r>
             <w:r>
               <w:rPr>
                 <w:rFonts w:cstheme="minorHAnsi"/>
-                <w:lang w:val="en-US"/>
               </w:rPr>
               <w:t xml:space="preserve">Admin user (or regular user </w:t>
             </w:r>
             <w:r>
               <w:rPr>
                 <w:rFonts w:cstheme="minorHAnsi"/>
-                <w:lang w:val="en-US"/>
               </w:rPr>
               <w:t xml:space="preserve">if updates own account) </w:t>
             </w:r>
             <w:r>
               <w:rPr>
                 <w:rFonts w:cstheme="minorHAnsi"/>
-                <w:lang w:val="en-US"/>
               </w:rPr>
               <w:t>updates the customer account</w:t>
             </w:r>
@@ -1504,13 +1346,11 @@
             <w:pPr>
               <w:rPr>
                 <w:rFonts w:cstheme="minorHAnsi"/>
-                <w:lang w:val="en-US"/>
               </w:rPr>
             </w:pPr>
             <w:r>
               <w:rPr>
                 <w:rFonts w:cstheme="minorHAnsi"/>
-                <w:lang w:val="en-US"/>
               </w:rPr>
               <w:t>Negative</w:t>
             </w:r>
@@ -1525,20 +1365,17 @@
               <w:jc w:val="both"/>
               <w:rPr>
                 <w:rFonts w:cstheme="minorHAnsi"/>
-                <w:lang w:val="en-US"/>
               </w:rPr>
             </w:pPr>
             <w:r>
               <w:rPr>
                 <w:rFonts w:cstheme="minorHAnsi"/>
-                <w:lang w:val="en-US"/>
               </w:rPr>
               <w:t>A user that is not an admin updates someone else’s customer account</w:t>
             </w:r>
             <w:r>
               <w:rPr>
                 <w:rFonts w:cstheme="minorHAnsi"/>
-                <w:lang w:val="en-US"/>
               </w:rPr>
               <w:t xml:space="preserve"> (fails)</w:t>
             </w:r>
@@ -1554,13 +1391,11 @@
             <w:pPr>
               <w:rPr>
                 <w:rFonts w:cstheme="minorHAnsi"/>
-                <w:lang w:val="en-US"/>
               </w:rPr>
             </w:pPr>
             <w:r>
               <w:rPr>
                 <w:rFonts w:cstheme="minorHAnsi"/>
-                <w:lang w:val="en-US"/>
               </w:rPr>
               <w:t>Alternative</w:t>
             </w:r>
@@ -1574,13 +1409,11 @@
             <w:pPr>
               <w:rPr>
                 <w:rFonts w:cstheme="minorHAnsi"/>
-                <w:lang w:val="en-US"/>
               </w:rPr>
             </w:pPr>
             <w:r>
               <w:rPr>
                 <w:rFonts w:cstheme="minorHAnsi"/>
-                <w:lang w:val="en-US"/>
               </w:rPr>
               <w:t>-</w:t>
             </w:r>
@@ -1592,31 +1425,111 @@
       <w:pPr>
         <w:rPr>
           <w:rFonts w:cstheme="minorHAnsi"/>
-          <w:lang w:val="en-US"/>
-        </w:rPr>
-      </w:pPr>
-    </w:p>
-    <w:p>
-      <w:pPr>
-        <w:rPr>
-          <w:rFonts w:cstheme="minorHAnsi"/>
-          <w:lang w:val="en-US"/>
-        </w:rPr>
-      </w:pPr>
-    </w:p>
-    <w:p>
-      <w:pPr>
-        <w:rPr>
-          <w:rFonts w:cstheme="minorHAnsi"/>
-          <w:lang w:val="en-US"/>
-        </w:rPr>
-      </w:pPr>
-    </w:p>
-    <w:p>
-      <w:pPr>
-        <w:rPr>
-          <w:rFonts w:cstheme="minorHAnsi"/>
-          <w:lang w:val="en-US"/>
+        </w:rPr>
+      </w:pPr>
+    </w:p>
+    <w:p>
+      <w:r>
+        <w:t>Glossary of terms:</w:t>
+      </w:r>
+    </w:p>
+    <w:tbl>
+      <w:tblPr>
+        <w:tblStyle w:val="TableGrid"/>
+        <w:tblW w:w="0" w:type="auto"/>
+        <w:tblLook w:val="04A0" w:firstRow="1" w:lastRow="0" w:firstColumn="1" w:lastColumn="0" w:noHBand="0" w:noVBand="1"/>
+      </w:tblPr>
+      <w:tblGrid>
+        <w:gridCol w:w="1345"/>
+        <w:gridCol w:w="7671"/>
+      </w:tblGrid>
+      <w:tr>
+        <w:tc>
+          <w:tcPr>
+            <w:tcW w:w="1345" w:type="dxa"/>
+          </w:tcPr>
+          <w:p>
+            <w:r>
+              <w:t>Customer</w:t>
+            </w:r>
+          </w:p>
+        </w:tc>
+        <w:tc>
+          <w:tcPr>
+            <w:tcW w:w="7671" w:type="dxa"/>
+          </w:tcPr>
+          <w:p>
+            <w:r>
+              <w:t>Any user</w:t>
+            </w:r>
+          </w:p>
+        </w:tc>
+      </w:tr>
+      <w:tr>
+        <w:tc>
+          <w:tcPr>
+            <w:tcW w:w="1345" w:type="dxa"/>
+          </w:tcPr>
+          <w:p>
+            <w:r>
+              <w:t>Admin</w:t>
+            </w:r>
+          </w:p>
+        </w:tc>
+        <w:tc>
+          <w:tcPr>
+            <w:tcW w:w="7671" w:type="dxa"/>
+          </w:tcPr>
+          <w:p>
+            <w:r>
+              <w:t>A user with administrative access</w:t>
+            </w:r>
+          </w:p>
+        </w:tc>
+      </w:tr>
+      <w:tr>
+        <w:tc>
+          <w:tcPr>
+            <w:tcW w:w="1345" w:type="dxa"/>
+          </w:tcPr>
+          <w:p>
+            <w:r>
+              <w:t>Shop Basket</w:t>
+            </w:r>
+          </w:p>
+        </w:tc>
+        <w:tc>
+          <w:tcPr>
+            <w:tcW w:w="7671" w:type="dxa"/>
+          </w:tcPr>
+          <w:p>
+            <w:r>
+              <w:t>A container for the items that the customer chooses from a specific shop</w:t>
+            </w:r>
+          </w:p>
+        </w:tc>
+      </w:tr>
+    </w:tbl>
+    <w:p/>
+    <w:p/>
+    <w:p>
+      <w:pPr>
+        <w:rPr>
+          <w:rFonts w:cstheme="minorHAnsi"/>
+        </w:rPr>
+      </w:pPr>
+    </w:p>
+    <w:p>
+      <w:pPr>
+        <w:rPr>
+          <w:rFonts w:cstheme="minorHAnsi"/>
+        </w:rPr>
+      </w:pPr>
+    </w:p>
+    <w:p>
+      <w:pPr>
+        <w:rPr>
+          <w:rFonts w:cstheme="minorHAnsi"/>
         </w:rPr>
       </w:pPr>
     </w:p>
@@ -2115,7 +2028,7 @@
         <w:rFonts w:asciiTheme="minorHAnsi" w:eastAsiaTheme="minorHAnsi" w:hAnsiTheme="minorHAnsi" w:cstheme="minorBidi"/>
         <w:sz w:val="22"/>
         <w:szCs w:val="22"/>
-        <w:lang w:val="en-IL" w:eastAsia="en-US" w:bidi="he-IL"/>
+        <w:lang w:val="en-US" w:eastAsia="en-US" w:bidi="he-IL"/>
       </w:rPr>
     </w:rPrDefault>
     <w:pPrDefault>

</xml_diff>